<commit_message>
Files updated inside ReadMe Document folder
</commit_message>
<xml_diff>
--- a/HelloWord/Read Me Documents/Spring Boot Introduction + hello world example.docx
+++ b/HelloWord/Read Me Documents/Spring Boot Introduction + hello world example.docx
@@ -2,6 +2,511 @@
 <file path=word/document.xml><?xml version="1.0" encoding="utf-8"?>
 <w:document xmlns:wpc="http://schemas.microsoft.com/office/word/2010/wordprocessingCanvas" xmlns:mc="http://schemas.openxmlformats.org/markup-compatibility/2006" xmlns:o="urn:schemas-microsoft-com:office:office" xmlns:r="http://schemas.openxmlformats.org/officeDocument/2006/relationships" xmlns:m="http://schemas.openxmlformats.org/officeDocument/2006/math" xmlns:v="urn:schemas-microsoft-com:vml" xmlns:wp14="http://schemas.microsoft.com/office/word/2010/wordprocessingDrawing" xmlns:wp="http://schemas.openxmlformats.org/drawingml/2006/wordprocessingDrawing" xmlns:w10="urn:schemas-microsoft-com:office:word" xmlns:w="http://schemas.openxmlformats.org/wordprocessingml/2006/main" xmlns:w14="http://schemas.microsoft.com/office/word/2010/wordml" xmlns:w15="http://schemas.microsoft.com/office/word/2012/wordml" xmlns:wpg="http://schemas.microsoft.com/office/word/2010/wordprocessingGroup" xmlns:wpi="http://schemas.microsoft.com/office/word/2010/wordprocessingInk" xmlns:wne="http://schemas.microsoft.com/office/word/2006/wordml" xmlns:wps="http://schemas.microsoft.com/office/word/2010/wordprocessingShape" mc:Ignorable="w14 w15 wp14">
   <w:body>
+    <w:p>
+      <w:pPr>
+        <w:pStyle w:val="Heading3"/>
+        <w:rPr>
+          <w:b/>
+          <w:color w:val="0070C0"/>
+          <w:sz w:val="40"/>
+          <w:szCs w:val="40"/>
+        </w:rPr>
+      </w:pPr>
+    </w:p>
+    <w:p>
+      <w:pPr>
+        <w:rPr>
+          <w:b/>
+          <w:color w:val="0070C0"/>
+          <w:sz w:val="40"/>
+          <w:szCs w:val="40"/>
+        </w:rPr>
+      </w:pPr>
+    </w:p>
+    <w:sdt>
+      <w:sdtPr>
+        <w:id w:val="1980950144"/>
+        <w:docPartObj>
+          <w:docPartGallery w:val="Table of Contents"/>
+          <w:docPartUnique/>
+        </w:docPartObj>
+      </w:sdtPr>
+      <w:sdtEndPr>
+        <w:rPr>
+          <w:rFonts w:asciiTheme="minorHAnsi" w:eastAsiaTheme="minorHAnsi" w:hAnsiTheme="minorHAnsi" w:cstheme="minorBidi"/>
+          <w:b/>
+          <w:bCs/>
+          <w:noProof/>
+          <w:color w:val="auto"/>
+          <w:sz w:val="22"/>
+          <w:szCs w:val="22"/>
+        </w:rPr>
+      </w:sdtEndPr>
+      <w:sdtContent>
+        <w:p>
+          <w:pPr>
+            <w:pStyle w:val="TOCHeading"/>
+          </w:pPr>
+          <w:r>
+            <w:t>Contents</w:t>
+          </w:r>
+        </w:p>
+        <w:p>
+          <w:pPr>
+            <w:pStyle w:val="TOC1"/>
+            <w:tabs>
+              <w:tab w:val="left" w:pos="440"/>
+              <w:tab w:val="right" w:leader="dot" w:pos="9350"/>
+            </w:tabs>
+            <w:rPr>
+              <w:rFonts w:eastAsiaTheme="minorEastAsia"/>
+              <w:noProof/>
+            </w:rPr>
+          </w:pPr>
+          <w:r>
+            <w:fldChar w:fldCharType="begin"/>
+          </w:r>
+          <w:r>
+            <w:instrText xml:space="preserve"> TOC \o "1-3" \h \z \u </w:instrText>
+          </w:r>
+          <w:r>
+            <w:fldChar w:fldCharType="separate"/>
+          </w:r>
+          <w:hyperlink w:anchor="_Toc496650786" w:history="1">
+            <w:r>
+              <w:rPr>
+                <w:rStyle w:val="Hyperlink"/>
+                <w:i/>
+                <w:iCs/>
+                <w:noProof/>
+              </w:rPr>
+              <w:t>1.</w:t>
+            </w:r>
+            <w:r>
+              <w:rPr>
+                <w:rFonts w:eastAsiaTheme="minorEastAsia"/>
+                <w:noProof/>
+              </w:rPr>
+              <w:tab/>
+            </w:r>
+            <w:r>
+              <w:rPr>
+                <w:rStyle w:val="Hyperlink"/>
+                <w:b/>
+                <w:noProof/>
+              </w:rPr>
+              <w:t>Features of Spring</w:t>
+            </w:r>
+            <w:r>
+              <w:rPr>
+                <w:noProof/>
+                <w:webHidden/>
+              </w:rPr>
+              <w:tab/>
+            </w:r>
+            <w:r>
+              <w:rPr>
+                <w:noProof/>
+                <w:webHidden/>
+              </w:rPr>
+              <w:fldChar w:fldCharType="begin"/>
+            </w:r>
+            <w:r>
+              <w:rPr>
+                <w:noProof/>
+                <w:webHidden/>
+              </w:rPr>
+              <w:instrText xml:space="preserve"> PAGEREF _Toc496650786 \h </w:instrText>
+            </w:r>
+            <w:r>
+              <w:rPr>
+                <w:noProof/>
+                <w:webHidden/>
+              </w:rPr>
+            </w:r>
+            <w:r>
+              <w:rPr>
+                <w:noProof/>
+                <w:webHidden/>
+              </w:rPr>
+              <w:fldChar w:fldCharType="separate"/>
+            </w:r>
+            <w:r>
+              <w:rPr>
+                <w:noProof/>
+                <w:webHidden/>
+              </w:rPr>
+              <w:t>1</w:t>
+            </w:r>
+            <w:r>
+              <w:rPr>
+                <w:noProof/>
+                <w:webHidden/>
+              </w:rPr>
+              <w:fldChar w:fldCharType="end"/>
+            </w:r>
+          </w:hyperlink>
+        </w:p>
+        <w:p>
+          <w:pPr>
+            <w:pStyle w:val="TOC1"/>
+            <w:tabs>
+              <w:tab w:val="left" w:pos="440"/>
+              <w:tab w:val="right" w:leader="dot" w:pos="9350"/>
+            </w:tabs>
+            <w:rPr>
+              <w:rFonts w:eastAsiaTheme="minorEastAsia"/>
+              <w:noProof/>
+            </w:rPr>
+          </w:pPr>
+          <w:hyperlink w:anchor="_Toc496650787" w:history="1">
+            <w:r>
+              <w:rPr>
+                <w:rStyle w:val="Hyperlink"/>
+                <w:i/>
+                <w:iCs/>
+                <w:noProof/>
+              </w:rPr>
+              <w:t>2.</w:t>
+            </w:r>
+            <w:r>
+              <w:rPr>
+                <w:rFonts w:eastAsiaTheme="minorEastAsia"/>
+                <w:noProof/>
+              </w:rPr>
+              <w:tab/>
+            </w:r>
+            <w:r>
+              <w:rPr>
+                <w:rStyle w:val="Hyperlink"/>
+                <w:b/>
+                <w:noProof/>
+              </w:rPr>
+              <w:t>SpringBoot</w:t>
+            </w:r>
+            <w:r>
+              <w:rPr>
+                <w:noProof/>
+                <w:webHidden/>
+              </w:rPr>
+              <w:tab/>
+            </w:r>
+            <w:r>
+              <w:rPr>
+                <w:noProof/>
+                <w:webHidden/>
+              </w:rPr>
+              <w:fldChar w:fldCharType="begin"/>
+            </w:r>
+            <w:r>
+              <w:rPr>
+                <w:noProof/>
+                <w:webHidden/>
+              </w:rPr>
+              <w:instrText xml:space="preserve"> PAGEREF _Toc496650787 \h </w:instrText>
+            </w:r>
+            <w:r>
+              <w:rPr>
+                <w:noProof/>
+                <w:webHidden/>
+              </w:rPr>
+            </w:r>
+            <w:r>
+              <w:rPr>
+                <w:noProof/>
+                <w:webHidden/>
+              </w:rPr>
+              <w:fldChar w:fldCharType="separate"/>
+            </w:r>
+            <w:r>
+              <w:rPr>
+                <w:noProof/>
+                <w:webHidden/>
+              </w:rPr>
+              <w:t>1</w:t>
+            </w:r>
+            <w:r>
+              <w:rPr>
+                <w:noProof/>
+                <w:webHidden/>
+              </w:rPr>
+              <w:fldChar w:fldCharType="end"/>
+            </w:r>
+          </w:hyperlink>
+        </w:p>
+        <w:p>
+          <w:pPr>
+            <w:pStyle w:val="TOC1"/>
+            <w:tabs>
+              <w:tab w:val="left" w:pos="440"/>
+              <w:tab w:val="right" w:leader="dot" w:pos="9350"/>
+            </w:tabs>
+            <w:rPr>
+              <w:rFonts w:eastAsiaTheme="minorEastAsia"/>
+              <w:noProof/>
+            </w:rPr>
+          </w:pPr>
+          <w:hyperlink w:anchor="_Toc496650788" w:history="1">
+            <w:r>
+              <w:rPr>
+                <w:rStyle w:val="Hyperlink"/>
+                <w:i/>
+                <w:iCs/>
+                <w:noProof/>
+              </w:rPr>
+              <w:t>3.</w:t>
+            </w:r>
+            <w:r>
+              <w:rPr>
+                <w:rFonts w:eastAsiaTheme="minorEastAsia"/>
+                <w:noProof/>
+              </w:rPr>
+              <w:tab/>
+            </w:r>
+            <w:r>
+              <w:rPr>
+                <w:rStyle w:val="Hyperlink"/>
+                <w:b/>
+                <w:noProof/>
+              </w:rPr>
+              <w:t>@EnableAutoConfiguration and @ComponentScan</w:t>
+            </w:r>
+            <w:r>
+              <w:rPr>
+                <w:noProof/>
+                <w:webHidden/>
+              </w:rPr>
+              <w:tab/>
+            </w:r>
+            <w:r>
+              <w:rPr>
+                <w:noProof/>
+                <w:webHidden/>
+              </w:rPr>
+              <w:fldChar w:fldCharType="begin"/>
+            </w:r>
+            <w:r>
+              <w:rPr>
+                <w:noProof/>
+                <w:webHidden/>
+              </w:rPr>
+              <w:instrText xml:space="preserve"> PAGEREF _Toc496650788 \h </w:instrText>
+            </w:r>
+            <w:r>
+              <w:rPr>
+                <w:noProof/>
+                <w:webHidden/>
+              </w:rPr>
+            </w:r>
+            <w:r>
+              <w:rPr>
+                <w:noProof/>
+                <w:webHidden/>
+              </w:rPr>
+              <w:fldChar w:fldCharType="separate"/>
+            </w:r>
+            <w:r>
+              <w:rPr>
+                <w:noProof/>
+                <w:webHidden/>
+              </w:rPr>
+              <w:t>1</w:t>
+            </w:r>
+            <w:r>
+              <w:rPr>
+                <w:noProof/>
+                <w:webHidden/>
+              </w:rPr>
+              <w:fldChar w:fldCharType="end"/>
+            </w:r>
+          </w:hyperlink>
+        </w:p>
+        <w:p>
+          <w:pPr>
+            <w:pStyle w:val="TOC1"/>
+            <w:tabs>
+              <w:tab w:val="left" w:pos="440"/>
+              <w:tab w:val="right" w:leader="dot" w:pos="9350"/>
+            </w:tabs>
+            <w:rPr>
+              <w:rFonts w:eastAsiaTheme="minorEastAsia"/>
+              <w:noProof/>
+            </w:rPr>
+          </w:pPr>
+          <w:hyperlink w:anchor="_Toc496650789" w:history="1">
+            <w:r>
+              <w:rPr>
+                <w:rStyle w:val="Hyperlink"/>
+                <w:i/>
+                <w:iCs/>
+                <w:noProof/>
+              </w:rPr>
+              <w:t>4.</w:t>
+            </w:r>
+            <w:r>
+              <w:rPr>
+                <w:rFonts w:eastAsiaTheme="minorEastAsia"/>
+                <w:noProof/>
+              </w:rPr>
+              <w:tab/>
+            </w:r>
+            <w:r>
+              <w:rPr>
+                <w:rStyle w:val="Hyperlink"/>
+                <w:b/>
+                <w:noProof/>
+              </w:rPr>
+              <w:t>Add property file</w:t>
+            </w:r>
+            <w:r>
+              <w:rPr>
+                <w:noProof/>
+                <w:webHidden/>
+              </w:rPr>
+              <w:tab/>
+            </w:r>
+            <w:r>
+              <w:rPr>
+                <w:noProof/>
+                <w:webHidden/>
+              </w:rPr>
+              <w:fldChar w:fldCharType="begin"/>
+            </w:r>
+            <w:r>
+              <w:rPr>
+                <w:noProof/>
+                <w:webHidden/>
+              </w:rPr>
+              <w:instrText xml:space="preserve"> PAGEREF _Toc496650789 \h </w:instrText>
+            </w:r>
+            <w:r>
+              <w:rPr>
+                <w:noProof/>
+                <w:webHidden/>
+              </w:rPr>
+            </w:r>
+            <w:r>
+              <w:rPr>
+                <w:noProof/>
+                <w:webHidden/>
+              </w:rPr>
+              <w:fldChar w:fldCharType="separate"/>
+            </w:r>
+            <w:r>
+              <w:rPr>
+                <w:noProof/>
+                <w:webHidden/>
+              </w:rPr>
+              <w:t>2</w:t>
+            </w:r>
+            <w:r>
+              <w:rPr>
+                <w:noProof/>
+                <w:webHidden/>
+              </w:rPr>
+              <w:fldChar w:fldCharType="end"/>
+            </w:r>
+          </w:hyperlink>
+        </w:p>
+        <w:p>
+          <w:pPr>
+            <w:pStyle w:val="TOC1"/>
+            <w:tabs>
+              <w:tab w:val="left" w:pos="440"/>
+              <w:tab w:val="right" w:leader="dot" w:pos="9350"/>
+            </w:tabs>
+            <w:rPr>
+              <w:rFonts w:eastAsiaTheme="minorEastAsia"/>
+              <w:noProof/>
+            </w:rPr>
+          </w:pPr>
+          <w:hyperlink w:anchor="_Toc496650790" w:history="1">
+            <w:r>
+              <w:rPr>
+                <w:rStyle w:val="Hyperlink"/>
+                <w:i/>
+                <w:iCs/>
+                <w:noProof/>
+              </w:rPr>
+              <w:t>5.</w:t>
+            </w:r>
+            <w:r>
+              <w:rPr>
+                <w:rFonts w:eastAsiaTheme="minorEastAsia"/>
+                <w:noProof/>
+              </w:rPr>
+              <w:tab/>
+            </w:r>
+            <w:r>
+              <w:rPr>
+                <w:rStyle w:val="Hyperlink"/>
+                <w:b/>
+                <w:noProof/>
+              </w:rPr>
+              <w:t>Error Page</w:t>
+            </w:r>
+            <w:r>
+              <w:rPr>
+                <w:noProof/>
+                <w:webHidden/>
+              </w:rPr>
+              <w:tab/>
+            </w:r>
+            <w:r>
+              <w:rPr>
+                <w:noProof/>
+                <w:webHidden/>
+              </w:rPr>
+              <w:fldChar w:fldCharType="begin"/>
+            </w:r>
+            <w:r>
+              <w:rPr>
+                <w:noProof/>
+                <w:webHidden/>
+              </w:rPr>
+              <w:instrText xml:space="preserve"> PAGEREF _Toc496650790 \h </w:instrText>
+            </w:r>
+            <w:r>
+              <w:rPr>
+                <w:noProof/>
+                <w:webHidden/>
+              </w:rPr>
+            </w:r>
+            <w:r>
+              <w:rPr>
+                <w:noProof/>
+                <w:webHidden/>
+              </w:rPr>
+              <w:fldChar w:fldCharType="separate"/>
+            </w:r>
+            <w:r>
+              <w:rPr>
+                <w:noProof/>
+                <w:webHidden/>
+              </w:rPr>
+              <w:t>2</w:t>
+            </w:r>
+            <w:r>
+              <w:rPr>
+                <w:noProof/>
+                <w:webHidden/>
+              </w:rPr>
+              <w:fldChar w:fldCharType="end"/>
+            </w:r>
+          </w:hyperlink>
+        </w:p>
+        <w:p>
+          <w:r>
+            <w:rPr>
+              <w:b/>
+              <w:bCs/>
+              <w:noProof/>
+            </w:rPr>
+            <w:fldChar w:fldCharType="end"/>
+          </w:r>
+        </w:p>
+      </w:sdtContent>
+    </w:sdt>
     <w:p>
       <w:pPr>
         <w:pStyle w:val="ListParagraph"/>
@@ -9,6 +514,7 @@
           <w:ilvl w:val="0"/>
           <w:numId w:val="2"/>
         </w:numPr>
+        <w:outlineLvl w:val="0"/>
         <w:rPr>
           <w:b/>
           <w:color w:val="0070C0"/>
@@ -16,6 +522,7 @@
           <w:szCs w:val="40"/>
         </w:rPr>
       </w:pPr>
+      <w:bookmarkStart w:id="0" w:name="_Toc496650786"/>
       <w:r>
         <w:rPr>
           <w:b/>
@@ -25,6 +532,9 @@
         </w:rPr>
         <w:t>Features of Spring</w:t>
       </w:r>
+      <w:bookmarkStart w:id="1" w:name="_GoBack"/>
+      <w:bookmarkEnd w:id="0"/>
+      <w:bookmarkEnd w:id="1"/>
     </w:p>
     <w:p>
       <w:pPr>
@@ -142,6 +652,7 @@
           <w:ilvl w:val="0"/>
           <w:numId w:val="2"/>
         </w:numPr>
+        <w:outlineLvl w:val="0"/>
         <w:rPr>
           <w:b/>
           <w:color w:val="0070C0"/>
@@ -149,6 +660,7 @@
           <w:szCs w:val="40"/>
         </w:rPr>
       </w:pPr>
+      <w:bookmarkStart w:id="2" w:name="_Toc496650787"/>
       <w:r>
         <w:rPr>
           <w:b/>
@@ -158,6 +670,7 @@
         </w:rPr>
         <w:t>SpringBoot</w:t>
       </w:r>
+      <w:bookmarkEnd w:id="2"/>
     </w:p>
     <w:p>
       <w:pPr>
@@ -214,6 +727,7 @@
           <w:ilvl w:val="0"/>
           <w:numId w:val="2"/>
         </w:numPr>
+        <w:outlineLvl w:val="0"/>
         <w:rPr>
           <w:b/>
           <w:color w:val="0070C0"/>
@@ -221,6 +735,7 @@
           <w:szCs w:val="40"/>
         </w:rPr>
       </w:pPr>
+      <w:bookmarkStart w:id="3" w:name="_Toc496650788"/>
       <w:r>
         <w:rPr>
           <w:b/>
@@ -230,6 +745,7 @@
         </w:rPr>
         <w:t>@EnableAutoConfiguration and @ComponentScan</w:t>
       </w:r>
+      <w:bookmarkEnd w:id="3"/>
     </w:p>
     <w:p>
       <w:pPr>
@@ -297,6 +813,7 @@
         <w:rPr>
           <w:noProof/>
         </w:rPr>
+        <w:lastRenderedPageBreak/>
         <w:drawing>
           <wp:inline distT="0" distB="0" distL="0" distR="0" wp14:anchorId="4F029AF6" wp14:editId="241ED470">
             <wp:extent cx="6390028" cy="808355"/>
@@ -313,7 +830,7 @@
                     <pic:cNvPicPr/>
                   </pic:nvPicPr>
                   <pic:blipFill>
-                    <a:blip r:embed="rId7"/>
+                    <a:blip r:embed="rId8"/>
                     <a:stretch>
                       <a:fillRect/>
                     </a:stretch>
@@ -341,6 +858,7 @@
           <w:ilvl w:val="0"/>
           <w:numId w:val="2"/>
         </w:numPr>
+        <w:outlineLvl w:val="0"/>
         <w:rPr>
           <w:b/>
           <w:color w:val="0070C0"/>
@@ -348,6 +866,7 @@
           <w:szCs w:val="40"/>
         </w:rPr>
       </w:pPr>
+      <w:bookmarkStart w:id="4" w:name="_Toc496650789"/>
       <w:r>
         <w:rPr>
           <w:b/>
@@ -357,6 +876,7 @@
         </w:rPr>
         <w:t>Add property file</w:t>
       </w:r>
+      <w:bookmarkEnd w:id="4"/>
     </w:p>
     <w:p>
       <w:pPr>
@@ -456,7 +976,6 @@
           <w:sz w:val="28"/>
           <w:szCs w:val="28"/>
         </w:rPr>
-        <w:lastRenderedPageBreak/>
         <w:t>src/main/resources/application.yml</w:t>
       </w:r>
     </w:p>
@@ -622,6 +1141,7 @@
           <w:ilvl w:val="0"/>
           <w:numId w:val="2"/>
         </w:numPr>
+        <w:outlineLvl w:val="0"/>
         <w:rPr>
           <w:b/>
           <w:color w:val="0070C0"/>
@@ -629,6 +1149,7 @@
           <w:szCs w:val="40"/>
         </w:rPr>
       </w:pPr>
+      <w:bookmarkStart w:id="5" w:name="_Toc496650790"/>
       <w:r>
         <w:rPr>
           <w:b/>
@@ -638,6 +1159,7 @@
         </w:rPr>
         <w:t>Error Page</w:t>
       </w:r>
+      <w:bookmarkEnd w:id="5"/>
     </w:p>
     <w:p>
       <w:pPr>
@@ -653,16 +1175,7 @@
           <w:sz w:val="28"/>
           <w:szCs w:val="28"/>
         </w:rPr>
-        <w:t>By default, Spring Boot installs a ‘whitelabel’ error page that is shown in browser client if you encounter a server error. You can override that page, based upon the templating technology you are using. For freemarker, you can create a pag</w:t>
-      </w:r>
-      <w:bookmarkStart w:id="0" w:name="_GoBack"/>
-      <w:bookmarkEnd w:id="0"/>
-      <w:r>
-        <w:rPr>
-          <w:sz w:val="28"/>
-          <w:szCs w:val="28"/>
-        </w:rPr>
-        <w:t>e with name ‘error.ftl’ which would be shown in case an error occurred.</w:t>
+        <w:t>By default, Spring Boot installs a ‘whitelabel’ error page that is shown in browser client if you encounter a server error. You can override that page, based upon the templating technology you are using. For freemarker, you can create a page with name ‘error.ftl’ which would be shown in case an error occurred.</w:t>
       </w:r>
     </w:p>
     <w:p>
@@ -1002,8 +1515,8 @@
   <w:abstractNum w:abstractNumId="3">
     <w:nsid w:val="43475042"/>
     <w:multiLevelType w:val="hybridMultilevel"/>
-    <w:tmpl w:val="A42A47B6"/>
-    <w:lvl w:ilvl="0" w:tplc="2BACC72E">
+    <w:tmpl w:val="2F3205A8"/>
+    <w:lvl w:ilvl="0" w:tplc="52F273A8">
       <w:start w:val="1"/>
       <w:numFmt w:val="decimal"/>
       <w:lvlText w:val="%1."/>
@@ -1012,7 +1525,10 @@
         <w:ind w:left="360" w:hanging="360"/>
       </w:pPr>
       <w:rPr>
-        <w:rFonts w:hint="default"/>
+        <w:rStyle w:val="Emphasis"/>
+        <w:color w:val="0070C0"/>
+        <w:sz w:val="36"/>
+        <w:szCs w:val="36"/>
       </w:rPr>
     </w:lvl>
     <w:lvl w:ilvl="1" w:tplc="04090019" w:tentative="1">
@@ -2112,6 +2628,50 @@
     <w:name w:val="Normal"/>
     <w:qFormat/>
   </w:style>
+  <w:style w:type="paragraph" w:styleId="Heading1">
+    <w:name w:val="heading 1"/>
+    <w:basedOn w:val="Normal"/>
+    <w:next w:val="Normal"/>
+    <w:link w:val="Heading1Char"/>
+    <w:uiPriority w:val="9"/>
+    <w:qFormat/>
+    <w:rsid w:val="001476AA"/>
+    <w:pPr>
+      <w:keepNext/>
+      <w:keepLines/>
+      <w:spacing w:before="240" w:after="0"/>
+      <w:outlineLvl w:val="0"/>
+    </w:pPr>
+    <w:rPr>
+      <w:rFonts w:asciiTheme="majorHAnsi" w:eastAsiaTheme="majorEastAsia" w:hAnsiTheme="majorHAnsi" w:cstheme="majorBidi"/>
+      <w:color w:val="2E74B5" w:themeColor="accent1" w:themeShade="BF"/>
+      <w:sz w:val="32"/>
+      <w:szCs w:val="32"/>
+    </w:rPr>
+  </w:style>
+  <w:style w:type="paragraph" w:styleId="Heading3">
+    <w:name w:val="heading 3"/>
+    <w:basedOn w:val="Normal"/>
+    <w:next w:val="Normal"/>
+    <w:link w:val="Heading3Char"/>
+    <w:uiPriority w:val="9"/>
+    <w:semiHidden/>
+    <w:unhideWhenUsed/>
+    <w:qFormat/>
+    <w:rsid w:val="00972620"/>
+    <w:pPr>
+      <w:keepNext/>
+      <w:keepLines/>
+      <w:spacing w:before="40" w:after="0"/>
+      <w:outlineLvl w:val="2"/>
+    </w:pPr>
+    <w:rPr>
+      <w:rFonts w:asciiTheme="majorHAnsi" w:eastAsiaTheme="majorEastAsia" w:hAnsiTheme="majorHAnsi" w:cstheme="majorBidi"/>
+      <w:color w:val="1F4D78" w:themeColor="accent1" w:themeShade="7F"/>
+      <w:sz w:val="24"/>
+      <w:szCs w:val="24"/>
+    </w:rPr>
+  </w:style>
   <w:style w:type="character" w:default="1" w:styleId="DefaultParagraphFont">
     <w:name w:val="Default Paragraph Font"/>
     <w:uiPriority w:val="1"/>
@@ -2170,7 +2730,6 @@
     <w:name w:val="Hyperlink"/>
     <w:basedOn w:val="DefaultParagraphFont"/>
     <w:uiPriority w:val="99"/>
-    <w:semiHidden/>
     <w:unhideWhenUsed/>
     <w:rsid w:val="005D0004"/>
     <w:rPr>
@@ -2245,6 +2804,68 @@
     <w:link w:val="Footer"/>
     <w:uiPriority w:val="99"/>
     <w:rsid w:val="00A571D3"/>
+  </w:style>
+  <w:style w:type="character" w:customStyle="1" w:styleId="Heading1Char">
+    <w:name w:val="Heading 1 Char"/>
+    <w:basedOn w:val="DefaultParagraphFont"/>
+    <w:link w:val="Heading1"/>
+    <w:uiPriority w:val="9"/>
+    <w:rsid w:val="001476AA"/>
+    <w:rPr>
+      <w:rFonts w:asciiTheme="majorHAnsi" w:eastAsiaTheme="majorEastAsia" w:hAnsiTheme="majorHAnsi" w:cstheme="majorBidi"/>
+      <w:color w:val="2E74B5" w:themeColor="accent1" w:themeShade="BF"/>
+      <w:sz w:val="32"/>
+      <w:szCs w:val="32"/>
+    </w:rPr>
+  </w:style>
+  <w:style w:type="paragraph" w:styleId="TOCHeading">
+    <w:name w:val="TOC Heading"/>
+    <w:basedOn w:val="Heading1"/>
+    <w:next w:val="Normal"/>
+    <w:uiPriority w:val="39"/>
+    <w:unhideWhenUsed/>
+    <w:qFormat/>
+    <w:rsid w:val="001476AA"/>
+    <w:pPr>
+      <w:outlineLvl w:val="9"/>
+    </w:pPr>
+  </w:style>
+  <w:style w:type="character" w:styleId="Emphasis">
+    <w:name w:val="Emphasis"/>
+    <w:basedOn w:val="DefaultParagraphFont"/>
+    <w:uiPriority w:val="20"/>
+    <w:qFormat/>
+    <w:rsid w:val="00972620"/>
+    <w:rPr>
+      <w:i/>
+      <w:iCs/>
+    </w:rPr>
+  </w:style>
+  <w:style w:type="paragraph" w:styleId="TOC1">
+    <w:name w:val="toc 1"/>
+    <w:basedOn w:val="Normal"/>
+    <w:next w:val="Normal"/>
+    <w:autoRedefine/>
+    <w:uiPriority w:val="39"/>
+    <w:unhideWhenUsed/>
+    <w:rsid w:val="00972620"/>
+    <w:pPr>
+      <w:spacing w:after="100"/>
+    </w:pPr>
+  </w:style>
+  <w:style w:type="character" w:customStyle="1" w:styleId="Heading3Char">
+    <w:name w:val="Heading 3 Char"/>
+    <w:basedOn w:val="DefaultParagraphFont"/>
+    <w:link w:val="Heading3"/>
+    <w:uiPriority w:val="9"/>
+    <w:semiHidden/>
+    <w:rsid w:val="00972620"/>
+    <w:rPr>
+      <w:rFonts w:asciiTheme="majorHAnsi" w:eastAsiaTheme="majorEastAsia" w:hAnsiTheme="majorHAnsi" w:cstheme="majorBidi"/>
+      <w:color w:val="1F4D78" w:themeColor="accent1" w:themeShade="7F"/>
+      <w:sz w:val="24"/>
+      <w:szCs w:val="24"/>
+    </w:rPr>
   </w:style>
 </w:styles>
 </file>
@@ -2508,4 +3129,16 @@
     </a:ext>
   </a:extLst>
 </a:theme>
+</file>
+
+<file path=customXml/item1.xml><?xml version="1.0" encoding="utf-8"?>
+<b:Sources xmlns:b="http://schemas.openxmlformats.org/officeDocument/2006/bibliography" xmlns="http://schemas.openxmlformats.org/officeDocument/2006/bibliography" SelectedStyle="\APASixthEditionOfficeOnline.xsl" StyleName="APA" Version="6"/>
+</file>
+
+<file path=customXml/itemProps1.xml><?xml version="1.0" encoding="utf-8"?>
+<ds:datastoreItem xmlns:ds="http://schemas.openxmlformats.org/officeDocument/2006/customXml" ds:itemID="{C167D5BD-2012-4103-AFB9-BD335C4D8E2C}">
+  <ds:schemaRefs>
+    <ds:schemaRef ds:uri="http://schemas.openxmlformats.org/officeDocument/2006/bibliography"/>
+  </ds:schemaRefs>
+</ds:datastoreItem>
 </file>
</xml_diff>